<commit_message>
add minor changes to ms and cover letter/rtr
</commit_message>
<xml_diff>
--- a/working_drafts/pce_submission/revision/NxCO2xI_CL_rtr_v1.0.docx
+++ b/working_drafts/pce_submission/revision/NxCO2xI_CL_rtr_v1.0.docx
@@ -728,7 +728,7 @@
           <w:kern w:val="0"/>
           <w14:ligatures w14:val="none"/>
         </w:rPr>
-        <w:t>We acknowledge that work from Prof. Makino’s group has published</w:t>
+        <w:t>We acknowledge that Prof. Makino’s group has published</w:t>
       </w:r>
       <w:r>
         <w:rPr>
@@ -873,6 +873,79 @@
           <w:kern w:val="0"/>
           <w14:ligatures w14:val="none"/>
         </w:rPr>
+        <w:t>.</w:t>
+      </w:r>
+      <w:r>
+        <w:rPr>
+          <w:rFonts w:eastAsia="Times New Roman" w:cs="Times New Roman"/>
+          <w:color w:val="FF0000"/>
+          <w:kern w:val="0"/>
+          <w14:ligatures w14:val="none"/>
+        </w:rPr>
+        <w:t xml:space="preserve"> </w:t>
+      </w:r>
+      <w:r>
+        <w:rPr>
+          <w:rFonts w:eastAsia="Times New Roman" w:cs="Times New Roman"/>
+          <w:color w:val="FF0000"/>
+          <w:kern w:val="0"/>
+          <w14:ligatures w14:val="none"/>
+        </w:rPr>
+        <w:t>We directly manipulate</w:t>
+      </w:r>
+      <w:r>
+        <w:rPr>
+          <w:rFonts w:eastAsia="Times New Roman" w:cs="Times New Roman"/>
+          <w:color w:val="FF0000"/>
+          <w:kern w:val="0"/>
+          <w14:ligatures w14:val="none"/>
+        </w:rPr>
+        <w:t>d the</w:t>
+      </w:r>
+      <w:r>
+        <w:rPr>
+          <w:rFonts w:eastAsia="Times New Roman" w:cs="Times New Roman"/>
+          <w:color w:val="FF0000"/>
+          <w:kern w:val="0"/>
+          <w14:ligatures w14:val="none"/>
+        </w:rPr>
+        <w:t xml:space="preserve"> ability</w:t>
+      </w:r>
+      <w:r>
+        <w:rPr>
+          <w:rFonts w:eastAsia="Times New Roman" w:cs="Times New Roman"/>
+          <w:color w:val="FF0000"/>
+          <w:kern w:val="0"/>
+          <w14:ligatures w14:val="none"/>
+        </w:rPr>
+        <w:t xml:space="preserve"> of soybean</w:t>
+      </w:r>
+      <w:r>
+        <w:rPr>
+          <w:rFonts w:eastAsia="Times New Roman" w:cs="Times New Roman"/>
+          <w:color w:val="FF0000"/>
+          <w:kern w:val="0"/>
+          <w14:ligatures w14:val="none"/>
+        </w:rPr>
+        <w:t xml:space="preserve"> to associate with nitrogen-fixing bacteria in our experiment, expecting that symbiotic nitrogen fixation would minimize any impact of nitrogen fertilization on leaf and whole-plant responses to elevated CO</w:t>
+      </w:r>
+      <w:r>
+        <w:rPr>
+          <w:rFonts w:eastAsia="Times New Roman" w:cs="Times New Roman"/>
+          <w:color w:val="FF0000"/>
+          <w:kern w:val="0"/>
+          <w:vertAlign w:val="subscript"/>
+          <w14:ligatures w14:val="none"/>
+        </w:rPr>
+        <w:t>2</w:t>
+      </w:r>
+      <w:r>
+        <w:rPr>
+          <w:rFonts w:eastAsia="Times New Roman" w:cs="Times New Roman"/>
+          <w:color w:val="FF0000"/>
+          <w:kern w:val="0"/>
+          <w14:ligatures w14:val="none"/>
+        </w:rPr>
         <w:t xml:space="preserve">. </w:t>
       </w:r>
       <w:r>
@@ -882,43 +955,34 @@
           <w:kern w:val="0"/>
           <w14:ligatures w14:val="none"/>
         </w:rPr>
-        <w:t>We directly manipulate</w:t>
-      </w:r>
-      <w:r>
-        <w:rPr>
-          <w:rFonts w:eastAsia="Times New Roman" w:cs="Times New Roman"/>
-          <w:color w:val="FF0000"/>
-          <w:kern w:val="0"/>
-          <w14:ligatures w14:val="none"/>
-        </w:rPr>
-        <w:t>d the</w:t>
-      </w:r>
-      <w:r>
-        <w:rPr>
-          <w:rFonts w:eastAsia="Times New Roman" w:cs="Times New Roman"/>
-          <w:color w:val="FF0000"/>
-          <w:kern w:val="0"/>
-          <w14:ligatures w14:val="none"/>
-        </w:rPr>
-        <w:t xml:space="preserve"> ability</w:t>
-      </w:r>
-      <w:r>
-        <w:rPr>
-          <w:rFonts w:eastAsia="Times New Roman" w:cs="Times New Roman"/>
-          <w:color w:val="FF0000"/>
-          <w:kern w:val="0"/>
-          <w14:ligatures w14:val="none"/>
-        </w:rPr>
-        <w:t xml:space="preserve"> of soybean</w:t>
-      </w:r>
-      <w:r>
-        <w:rPr>
-          <w:rFonts w:eastAsia="Times New Roman" w:cs="Times New Roman"/>
-          <w:color w:val="FF0000"/>
-          <w:kern w:val="0"/>
-          <w14:ligatures w14:val="none"/>
-        </w:rPr>
-        <w:t xml:space="preserve"> to associate with nitrogen-fixing bacteria in our experiment, expecting that symbiotic nitrogen fixation would minimize any impact of nitrogen fertilization on leaf and whole-plant responses to elevated CO</w:t>
+        <w:t xml:space="preserve">The </w:t>
+      </w:r>
+      <w:r>
+        <w:rPr>
+          <w:rFonts w:eastAsia="Times New Roman" w:cs="Times New Roman"/>
+          <w:color w:val="FF0000"/>
+          <w:kern w:val="0"/>
+          <w14:ligatures w14:val="none"/>
+        </w:rPr>
+        <w:t xml:space="preserve">inoculation treatments </w:t>
+      </w:r>
+      <w:r>
+        <w:rPr>
+          <w:rFonts w:eastAsia="Times New Roman" w:cs="Times New Roman"/>
+          <w:color w:val="FF0000"/>
+          <w:kern w:val="0"/>
+          <w14:ligatures w14:val="none"/>
+        </w:rPr>
+        <w:t>used</w:t>
+      </w:r>
+      <w:r>
+        <w:rPr>
+          <w:rFonts w:eastAsia="Times New Roman" w:cs="Times New Roman"/>
+          <w:color w:val="FF0000"/>
+          <w:kern w:val="0"/>
+          <w14:ligatures w14:val="none"/>
+        </w:rPr>
+        <w:t xml:space="preserve"> in our experiment provide additional context for understanding the role of symbiotic nitrogen fixation on plant responses to elevated CO</w:t>
       </w:r>
       <w:r>
         <w:rPr>
@@ -937,43 +1001,16 @@
           <w:kern w:val="0"/>
           <w14:ligatures w14:val="none"/>
         </w:rPr>
-        <w:t xml:space="preserve">. </w:t>
-      </w:r>
-      <w:r>
-        <w:rPr>
-          <w:rFonts w:eastAsia="Times New Roman" w:cs="Times New Roman"/>
-          <w:color w:val="FF0000"/>
-          <w:kern w:val="0"/>
-          <w14:ligatures w14:val="none"/>
-        </w:rPr>
-        <w:t xml:space="preserve">The </w:t>
-      </w:r>
-      <w:r>
-        <w:rPr>
-          <w:rFonts w:eastAsia="Times New Roman" w:cs="Times New Roman"/>
-          <w:color w:val="FF0000"/>
-          <w:kern w:val="0"/>
-          <w14:ligatures w14:val="none"/>
-        </w:rPr>
-        <w:t xml:space="preserve">inoculation treatments </w:t>
-      </w:r>
-      <w:r>
-        <w:rPr>
-          <w:rFonts w:eastAsia="Times New Roman" w:cs="Times New Roman"/>
-          <w:color w:val="FF0000"/>
-          <w:kern w:val="0"/>
-          <w14:ligatures w14:val="none"/>
-        </w:rPr>
-        <w:t>used</w:t>
-      </w:r>
-      <w:r>
-        <w:rPr>
-          <w:rFonts w:eastAsia="Times New Roman" w:cs="Times New Roman"/>
-          <w:color w:val="FF0000"/>
-          <w:kern w:val="0"/>
-          <w14:ligatures w14:val="none"/>
-        </w:rPr>
-        <w:t xml:space="preserve"> in our experiment provide additional context for understanding the role of symbiotic nitrogen fixation on plant responses to elevated CO</w:t>
+        <w:t xml:space="preserve"> across nitrogen fertilization gradients</w:t>
+      </w:r>
+      <w:r>
+        <w:rPr>
+          <w:rFonts w:eastAsia="Times New Roman" w:cs="Times New Roman"/>
+          <w:color w:val="FF0000"/>
+          <w:kern w:val="0"/>
+          <w14:ligatures w14:val="none"/>
+        </w:rPr>
+        <w:t>, and provide novel insight into understanding the role of nutrient acquisition strategy on plant responses to elevated CO</w:t>
       </w:r>
       <w:r>
         <w:rPr>
@@ -992,16 +1029,52 @@
           <w:kern w:val="0"/>
           <w14:ligatures w14:val="none"/>
         </w:rPr>
-        <w:t xml:space="preserve"> across nitrogen fertilization gradients</w:t>
-      </w:r>
-      <w:r>
-        <w:rPr>
-          <w:rFonts w:eastAsia="Times New Roman" w:cs="Times New Roman"/>
-          <w:color w:val="FF0000"/>
-          <w:kern w:val="0"/>
-          <w14:ligatures w14:val="none"/>
-        </w:rPr>
-        <w:t>, and provide novel insight into understanding the role of nutrient acquisition strategy on plant responses to elevated CO</w:t>
+        <w:t>.</w:t>
+      </w:r>
+      <w:r>
+        <w:rPr>
+          <w:rFonts w:eastAsia="Times New Roman" w:cs="Times New Roman"/>
+          <w:color w:val="FF0000"/>
+          <w:kern w:val="0"/>
+          <w14:ligatures w14:val="none"/>
+        </w:rPr>
+        <w:t xml:space="preserve"> U</w:t>
+      </w:r>
+      <w:r>
+        <w:rPr>
+          <w:rFonts w:eastAsia="Times New Roman" w:cs="Times New Roman"/>
+          <w:color w:val="FF0000"/>
+          <w:kern w:val="0"/>
+          <w14:ligatures w14:val="none"/>
+        </w:rPr>
+        <w:t>nderstanding these dynamics is</w:t>
+      </w:r>
+      <w:r>
+        <w:rPr>
+          <w:rFonts w:eastAsia="Times New Roman" w:cs="Times New Roman"/>
+          <w:color w:val="FF0000"/>
+          <w:kern w:val="0"/>
+          <w14:ligatures w14:val="none"/>
+        </w:rPr>
+        <w:t xml:space="preserve"> </w:t>
+      </w:r>
+      <w:r>
+        <w:rPr>
+          <w:rFonts w:eastAsia="Times New Roman" w:cs="Times New Roman"/>
+          <w:color w:val="FF0000"/>
+          <w:kern w:val="0"/>
+          <w14:ligatures w14:val="none"/>
+        </w:rPr>
+        <w:t xml:space="preserve">important because terrestrial biosphere models vary greatly in their </w:t>
+      </w:r>
+      <w:r>
+        <w:rPr>
+          <w:rFonts w:eastAsia="Times New Roman" w:cs="Times New Roman"/>
+          <w:color w:val="FF0000"/>
+          <w:kern w:val="0"/>
+          <w14:ligatures w14:val="none"/>
+        </w:rPr>
+        <w:t>formulation of nitrogen fixation, with downstream consequences for accurately simulating terrestrial carbon sink dynamics in response to increasing CO</w:t>
       </w:r>
       <w:r>
         <w:rPr>
@@ -1020,33 +1093,6 @@
           <w:kern w:val="0"/>
           <w14:ligatures w14:val="none"/>
         </w:rPr>
-        <w:t>.</w:t>
-      </w:r>
-      <w:r>
-        <w:rPr>
-          <w:rFonts w:eastAsia="Times New Roman" w:cs="Times New Roman"/>
-          <w:color w:val="FF0000"/>
-          <w:kern w:val="0"/>
-          <w14:ligatures w14:val="none"/>
-        </w:rPr>
-        <w:t xml:space="preserve"> U</w:t>
-      </w:r>
-      <w:r>
-        <w:rPr>
-          <w:rFonts w:eastAsia="Times New Roman" w:cs="Times New Roman"/>
-          <w:color w:val="FF0000"/>
-          <w:kern w:val="0"/>
-          <w14:ligatures w14:val="none"/>
-        </w:rPr>
-        <w:t>nderstanding these dynamics is</w:t>
-      </w:r>
-      <w:r>
-        <w:rPr>
-          <w:rFonts w:eastAsia="Times New Roman" w:cs="Times New Roman"/>
-          <w:color w:val="FF0000"/>
-          <w:kern w:val="0"/>
-          <w14:ligatures w14:val="none"/>
-        </w:rPr>
         <w:t xml:space="preserve"> </w:t>
       </w:r>
       <w:r>
@@ -1056,45 +1102,8 @@
           <w:kern w:val="0"/>
           <w14:ligatures w14:val="none"/>
         </w:rPr>
-        <w:t xml:space="preserve">important because terrestrial biosphere models vary greatly in their </w:t>
-      </w:r>
-      <w:r>
-        <w:rPr>
-          <w:rFonts w:eastAsia="Times New Roman" w:cs="Times New Roman"/>
-          <w:color w:val="FF0000"/>
-          <w:kern w:val="0"/>
-          <w14:ligatures w14:val="none"/>
-        </w:rPr>
-        <w:t xml:space="preserve">formulation of nitrogen fixation, with downstream consequences for accurately simulating terrestrial carbon sink </w:t>
-      </w:r>
-      <w:r>
-        <w:rPr>
-          <w:rFonts w:eastAsia="Times New Roman" w:cs="Times New Roman"/>
-          <w:color w:val="FF0000"/>
-          <w:kern w:val="0"/>
-          <w14:ligatures w14:val="none"/>
-        </w:rPr>
         <w:lastRenderedPageBreak/>
-        <w:t>dynamics in response to increasing CO</w:t>
-      </w:r>
-      <w:r>
-        <w:rPr>
-          <w:rFonts w:eastAsia="Times New Roman" w:cs="Times New Roman"/>
-          <w:color w:val="FF0000"/>
-          <w:kern w:val="0"/>
-          <w:vertAlign w:val="subscript"/>
-          <w14:ligatures w14:val="none"/>
-        </w:rPr>
-        <w:t>2</w:t>
-      </w:r>
-      <w:r>
-        <w:rPr>
-          <w:rFonts w:eastAsia="Times New Roman" w:cs="Times New Roman"/>
-          <w:color w:val="FF0000"/>
-          <w:kern w:val="0"/>
-          <w14:ligatures w14:val="none"/>
-        </w:rPr>
-        <w:t xml:space="preserve"> concentrations (Davies-Barnard et al., 2020). Data from experiments, such as the one done here, </w:t>
+        <w:t xml:space="preserve">concentrations (Davies-Barnard et al., 2020). Data from experiments, such as the one done here, </w:t>
       </w:r>
       <w:r>
         <w:rPr>
@@ -1161,34 +1170,61 @@
           <w:kern w:val="0"/>
           <w14:ligatures w14:val="none"/>
         </w:rPr>
-        <w:t xml:space="preserve">We agree with the reviewer that growth analyses would be a useful addition to the manuscript. Unfortunately, growth analyses were not practical due to growth chamber space limitation. </w:t>
-      </w:r>
-      <w:r>
-        <w:rPr>
-          <w:rFonts w:eastAsia="Times New Roman" w:cs="Times New Roman"/>
-          <w:color w:val="FF0000"/>
-          <w:kern w:val="0"/>
-          <w14:ligatures w14:val="none"/>
-        </w:rPr>
-        <w:t>W</w:t>
-      </w:r>
-      <w:r>
-        <w:rPr>
-          <w:rFonts w:eastAsia="Times New Roman" w:cs="Times New Roman"/>
-          <w:color w:val="FF0000"/>
-          <w:kern w:val="0"/>
-          <w14:ligatures w14:val="none"/>
-        </w:rPr>
-        <w:t xml:space="preserve">e would have needed to conduct two additional experiment iterations to fit enough plants </w:t>
-      </w:r>
-      <w:r>
-        <w:rPr>
-          <w:rFonts w:eastAsia="Times New Roman" w:cs="Times New Roman"/>
-          <w:color w:val="FF0000"/>
-          <w:kern w:val="0"/>
-          <w14:ligatures w14:val="none"/>
-        </w:rPr>
-        <w:t>in each of the 36 treatment combinations to have multiple destructive harvest</w:t>
+        <w:t xml:space="preserve">We agree that growth analyses would be a useful addition to the manuscript. </w:t>
+      </w:r>
+      <w:r>
+        <w:rPr>
+          <w:rFonts w:eastAsia="Times New Roman" w:cs="Times New Roman"/>
+          <w:color w:val="FF0000"/>
+          <w:kern w:val="0"/>
+          <w14:ligatures w14:val="none"/>
+        </w:rPr>
+        <w:t xml:space="preserve">However, detailed growth analyses were not practical due to growth chamber space limitation. We would have needed to conduct at least two additional </w:t>
+      </w:r>
+      <w:r>
+        <w:rPr>
+          <w:rFonts w:eastAsia="Times New Roman" w:cs="Times New Roman"/>
+          <w:color w:val="FF0000"/>
+          <w:kern w:val="0"/>
+          <w14:ligatures w14:val="none"/>
+        </w:rPr>
+        <w:t xml:space="preserve">experiment iterations to </w:t>
+      </w:r>
+      <w:r>
+        <w:rPr>
+          <w:rFonts w:eastAsia="Times New Roman" w:cs="Times New Roman"/>
+          <w:color w:val="FF0000"/>
+          <w:kern w:val="0"/>
+          <w14:ligatures w14:val="none"/>
+        </w:rPr>
+        <w:t xml:space="preserve">have enough replication in each of the 36 treatment combinations to </w:t>
+      </w:r>
+      <w:r>
+        <w:rPr>
+          <w:rFonts w:eastAsia="Times New Roman" w:cs="Times New Roman"/>
+          <w:color w:val="FF0000"/>
+          <w:kern w:val="0"/>
+          <w14:ligatures w14:val="none"/>
+        </w:rPr>
+        <w:t>be able to have</w:t>
+      </w:r>
+      <w:r>
+        <w:rPr>
+          <w:rFonts w:eastAsia="Times New Roman" w:cs="Times New Roman"/>
+          <w:color w:val="FF0000"/>
+          <w:kern w:val="0"/>
+          <w14:ligatures w14:val="none"/>
+        </w:rPr>
+        <w:t xml:space="preserve"> </w:t>
+      </w:r>
+      <w:r>
+        <w:rPr>
+          <w:rFonts w:eastAsia="Times New Roman" w:cs="Times New Roman"/>
+          <w:color w:val="FF0000"/>
+          <w:kern w:val="0"/>
+          <w14:ligatures w14:val="none"/>
+        </w:rPr>
+        <w:t>multiple destructive harvest</w:t>
       </w:r>
       <w:r>
         <w:rPr>
@@ -1206,61 +1242,79 @@
           <w:kern w:val="0"/>
           <w14:ligatures w14:val="none"/>
         </w:rPr>
-        <w:t xml:space="preserve">s throughout the experiment. </w:t>
-      </w:r>
-      <w:r>
-        <w:rPr>
-          <w:rFonts w:eastAsia="Times New Roman" w:cs="Times New Roman"/>
-          <w:color w:val="FF0000"/>
-          <w:kern w:val="0"/>
-          <w14:ligatures w14:val="none"/>
-        </w:rPr>
-        <w:t>We refrain from including the traits mentioned by the reviewer</w:t>
-      </w:r>
-      <w:r>
-        <w:rPr>
-          <w:rFonts w:eastAsia="Times New Roman" w:cs="Times New Roman"/>
-          <w:color w:val="FF0000"/>
-          <w:kern w:val="0"/>
-          <w14:ligatures w14:val="none"/>
-        </w:rPr>
-        <w:t>. With the present dataset, these variables</w:t>
-      </w:r>
-      <w:r>
-        <w:rPr>
-          <w:rFonts w:eastAsia="Times New Roman" w:cs="Times New Roman"/>
-          <w:color w:val="FF0000"/>
-          <w:kern w:val="0"/>
-          <w14:ligatures w14:val="none"/>
-        </w:rPr>
-        <w:t xml:space="preserve"> would be calculated using final standing biomass, which would assume that individuals demonstrated a linear growth and nitrogen uptake pattern throughout the growth period. Soybean does not exhibit a linear biomass accumulation </w:t>
-      </w:r>
-      <w:r>
-        <w:rPr>
-          <w:rFonts w:eastAsia="Times New Roman" w:cs="Times New Roman"/>
-          <w:color w:val="FF0000"/>
-          <w:kern w:val="0"/>
-          <w14:ligatures w14:val="none"/>
-        </w:rPr>
-        <w:t xml:space="preserve">pattern throughout its vegetative growth phase, so including these traits </w:t>
-      </w:r>
-      <w:r>
-        <w:rPr>
-          <w:rFonts w:eastAsia="Times New Roman" w:cs="Times New Roman"/>
-          <w:color w:val="FF0000"/>
-          <w:kern w:val="0"/>
-          <w14:ligatures w14:val="none"/>
-        </w:rPr>
-        <w:t xml:space="preserve">in the manuscript </w:t>
-      </w:r>
-      <w:r>
-        <w:rPr>
-          <w:rFonts w:eastAsia="Times New Roman" w:cs="Times New Roman"/>
-          <w:color w:val="FF0000"/>
-          <w:kern w:val="0"/>
-          <w14:ligatures w14:val="none"/>
-        </w:rPr>
-        <w:t>might provide misleading results.</w:t>
+        <w:t>s throughout the experiment.</w:t>
+      </w:r>
+      <w:r>
+        <w:rPr>
+          <w:rFonts w:eastAsia="Times New Roman" w:cs="Times New Roman"/>
+          <w:color w:val="FF0000"/>
+          <w:kern w:val="0"/>
+          <w14:ligatures w14:val="none"/>
+        </w:rPr>
+        <w:t xml:space="preserve"> While we could calculate these growth </w:t>
+      </w:r>
+      <w:r>
+        <w:rPr>
+          <w:rFonts w:eastAsia="Times New Roman" w:cs="Times New Roman"/>
+          <w:color w:val="FF0000"/>
+          <w:kern w:val="0"/>
+          <w14:ligatures w14:val="none"/>
+        </w:rPr>
+        <w:t>parameters</w:t>
+      </w:r>
+      <w:r>
+        <w:rPr>
+          <w:rFonts w:eastAsia="Times New Roman" w:cs="Times New Roman"/>
+          <w:color w:val="FF0000"/>
+          <w:kern w:val="0"/>
+          <w14:ligatures w14:val="none"/>
+        </w:rPr>
+        <w:t xml:space="preserve"> using final standing biomass, doing so would assume that individuals demonstrated a linear growth and nitrogen uptake pattern throughout the growth period</w:t>
+      </w:r>
+      <w:r>
+        <w:rPr>
+          <w:rFonts w:eastAsia="Times New Roman" w:cs="Times New Roman"/>
+          <w:color w:val="FF0000"/>
+          <w:kern w:val="0"/>
+          <w14:ligatures w14:val="none"/>
+        </w:rPr>
+        <w:t>, which is not the case for soybean</w:t>
+      </w:r>
+      <w:r>
+        <w:rPr>
+          <w:rFonts w:eastAsia="Times New Roman" w:cs="Times New Roman"/>
+          <w:color w:val="FF0000"/>
+          <w:kern w:val="0"/>
+          <w14:ligatures w14:val="none"/>
+        </w:rPr>
+        <w:t xml:space="preserve"> and might therefore provide misleading results</w:t>
+      </w:r>
+      <w:r>
+        <w:rPr>
+          <w:rFonts w:eastAsia="Times New Roman" w:cs="Times New Roman"/>
+          <w:color w:val="FF0000"/>
+          <w:kern w:val="0"/>
+          <w14:ligatures w14:val="none"/>
+        </w:rPr>
+        <w:t xml:space="preserve">. Without additional harvest timepoints, these growth analyses </w:t>
+      </w:r>
+      <w:r>
+        <w:rPr>
+          <w:rFonts w:eastAsia="Times New Roman" w:cs="Times New Roman"/>
+          <w:color w:val="FF0000"/>
+          <w:kern w:val="0"/>
+          <w14:ligatures w14:val="none"/>
+        </w:rPr>
+        <w:t>would also likely</w:t>
+      </w:r>
+      <w:r>
+        <w:rPr>
+          <w:rFonts w:eastAsia="Times New Roman" w:cs="Times New Roman"/>
+          <w:color w:val="FF0000"/>
+          <w:kern w:val="0"/>
+          <w14:ligatures w14:val="none"/>
+        </w:rPr>
+        <w:t xml:space="preserve"> not differ from the results reported for total biomass or whole-plant nitrogen biomass. Thus, we refrain from including these growth analyses in the manuscript.</w:t>
       </w:r>
     </w:p>
     <w:p>
@@ -1291,25 +1345,88 @@
           <w:kern w:val="0"/>
           <w14:ligatures w14:val="none"/>
         </w:rPr>
-        <w:t xml:space="preserve">However, we have included a few relative allocation traits (root:shoot ratio and organ mass fractions) </w:t>
-      </w:r>
-      <w:r>
-        <w:rPr>
-          <w:rFonts w:eastAsia="Times New Roman" w:cs="Times New Roman"/>
-          <w:color w:val="FF0000"/>
-          <w:kern w:val="0"/>
-          <w14:ligatures w14:val="none"/>
-        </w:rPr>
-        <w:t xml:space="preserve">in the revised manuscript </w:t>
-      </w:r>
-      <w:r>
-        <w:rPr>
-          <w:rFonts w:eastAsia="Times New Roman" w:cs="Times New Roman"/>
-          <w:color w:val="FF0000"/>
-          <w:kern w:val="0"/>
-          <w14:ligatures w14:val="none"/>
-        </w:rPr>
-        <w:t xml:space="preserve">to contextualize whole-plant responses to treatment combinations. </w:t>
+        <w:t>However, while growth analyses were not practical, there are other traits</w:t>
+      </w:r>
+      <w:r>
+        <w:rPr>
+          <w:rFonts w:eastAsia="Times New Roman" w:cs="Times New Roman"/>
+          <w:color w:val="FF0000"/>
+          <w:kern w:val="0"/>
+          <w14:ligatures w14:val="none"/>
+        </w:rPr>
+        <w:t xml:space="preserve"> at the whole-plant scale that</w:t>
+      </w:r>
+      <w:r>
+        <w:rPr>
+          <w:rFonts w:eastAsia="Times New Roman" w:cs="Times New Roman"/>
+          <w:color w:val="FF0000"/>
+          <w:kern w:val="0"/>
+          <w14:ligatures w14:val="none"/>
+        </w:rPr>
+        <w:t xml:space="preserve"> we can include in the </w:t>
+      </w:r>
+      <w:r>
+        <w:rPr>
+          <w:rFonts w:eastAsia="Times New Roman" w:cs="Times New Roman"/>
+          <w:color w:val="FF0000"/>
+          <w:kern w:val="0"/>
+          <w14:ligatures w14:val="none"/>
+        </w:rPr>
+        <w:t>manuscript</w:t>
+      </w:r>
+      <w:r>
+        <w:rPr>
+          <w:rFonts w:eastAsia="Times New Roman" w:cs="Times New Roman"/>
+          <w:color w:val="FF0000"/>
+          <w:kern w:val="0"/>
+          <w14:ligatures w14:val="none"/>
+        </w:rPr>
+        <w:t xml:space="preserve"> </w:t>
+      </w:r>
+      <w:r>
+        <w:rPr>
+          <w:rFonts w:eastAsia="Times New Roman" w:cs="Times New Roman"/>
+          <w:color w:val="FF0000"/>
+          <w:kern w:val="0"/>
+          <w14:ligatures w14:val="none"/>
+        </w:rPr>
+        <w:t>to</w:t>
+      </w:r>
+      <w:r>
+        <w:rPr>
+          <w:rFonts w:eastAsia="Times New Roman" w:cs="Times New Roman"/>
+          <w:color w:val="FF0000"/>
+          <w:kern w:val="0"/>
+          <w14:ligatures w14:val="none"/>
+        </w:rPr>
+        <w:t xml:space="preserve"> help contextualize the whole-plant responses to treatment combinations</w:t>
+      </w:r>
+      <w:r>
+        <w:rPr>
+          <w:rFonts w:eastAsia="Times New Roman" w:cs="Times New Roman"/>
+          <w:color w:val="FF0000"/>
+          <w:kern w:val="0"/>
+          <w14:ligatures w14:val="none"/>
+        </w:rPr>
+        <w:t>. The revised manuscript now includes a few relative allocation traits</w:t>
+      </w:r>
+      <w:r>
+        <w:rPr>
+          <w:rFonts w:eastAsia="Times New Roman" w:cs="Times New Roman"/>
+          <w:color w:val="FF0000"/>
+          <w:kern w:val="0"/>
+          <w14:ligatures w14:val="none"/>
+        </w:rPr>
+        <w:t xml:space="preserve"> (root:shoot ratio and organ mass fractions)</w:t>
+      </w:r>
+      <w:r>
+        <w:rPr>
+          <w:rFonts w:eastAsia="Times New Roman" w:cs="Times New Roman"/>
+          <w:color w:val="FF0000"/>
+          <w:kern w:val="0"/>
+          <w14:ligatures w14:val="none"/>
+        </w:rPr>
+        <w:t xml:space="preserve"> that will help us understand where plants were allocating additional biomass accumulated due to treatment combinations. </w:t>
       </w:r>
       <w:r>
         <w:rPr>
@@ -1640,7 +1757,6 @@
           <w:kern w:val="0"/>
           <w14:ligatures w14:val="none"/>
         </w:rPr>
-        <w:lastRenderedPageBreak/>
         <w:t>I suggest that the authors firstly plot graphs of all photosynthetic parameters against leaf N per area, which should tell them whether the CO2 elevation or inoculation treatment independently affect relationships between photosynthetic parameters and leaf N.</w:t>
       </w:r>
     </w:p>
@@ -1697,25 +1813,7 @@
           <w:kern w:val="0"/>
           <w14:ligatures w14:val="none"/>
         </w:rPr>
-        <w:t xml:space="preserve">light) </w:t>
-      </w:r>
-      <w:r>
-        <w:rPr>
-          <w:rFonts w:eastAsia="Times New Roman" w:cs="Times New Roman"/>
-          <w:color w:val="FF0000"/>
-          <w:kern w:val="0"/>
-          <w14:ligatures w14:val="none"/>
-        </w:rPr>
-        <w:t>each</w:t>
-      </w:r>
-      <w:r>
-        <w:rPr>
-          <w:rFonts w:eastAsia="Times New Roman" w:cs="Times New Roman"/>
-          <w:color w:val="FF0000"/>
-          <w:kern w:val="0"/>
-          <w14:ligatures w14:val="none"/>
-        </w:rPr>
-        <w:t xml:space="preserve"> modify relationships between leaf N and photosynthetic traits (Waring et al., 2023). </w:t>
+        <w:t xml:space="preserve">light) modify relationships between leaf N and photosynthetic traits (Waring et al., 2023). </w:t>
       </w:r>
       <w:r>
         <w:rPr>
@@ -1852,7 +1950,16 @@
           <w:kern w:val="0"/>
           <w14:ligatures w14:val="none"/>
         </w:rPr>
-        <w:t xml:space="preserve">. </w:t>
+        <w:t>.</w:t>
+      </w:r>
+      <w:r>
+        <w:rPr>
+          <w:rFonts w:eastAsia="Times New Roman" w:cs="Times New Roman"/>
+          <w:color w:val="FF0000"/>
+          <w:kern w:val="0"/>
+          <w14:ligatures w14:val="none"/>
+        </w:rPr>
+        <w:t xml:space="preserve"> </w:t>
       </w:r>
       <w:r>
         <w:rPr>
@@ -2317,7 +2424,16 @@
           <w:kern w:val="0"/>
           <w14:ligatures w14:val="none"/>
         </w:rPr>
-        <w:t xml:space="preserve"> leaf N-photosynthesis relationships.</w:t>
+        <w:t xml:space="preserve"> leaf N-photosynthesis relationships</w:t>
+      </w:r>
+      <w:r>
+        <w:rPr>
+          <w:rFonts w:eastAsia="Times New Roman" w:cs="Times New Roman"/>
+          <w:color w:val="FF0000"/>
+          <w:kern w:val="0"/>
+          <w14:ligatures w14:val="none"/>
+        </w:rPr>
+        <w:t>.</w:t>
       </w:r>
       <w:r>
         <w:rPr>
@@ -2425,6 +2541,7 @@
           <w:kern w:val="0"/>
           <w14:ligatures w14:val="none"/>
         </w:rPr>
+        <w:lastRenderedPageBreak/>
         <w:t>“</w:t>
       </w:r>
       <w:r>
@@ -2582,15 +2699,7 @@
           <w:bCs/>
           <w:color w:val="FF0000"/>
         </w:rPr>
-        <w:t xml:space="preserve"> more </w:t>
-      </w:r>
-      <w:r>
-        <w:rPr>
-          <w:bCs/>
-          <w:color w:val="FF0000"/>
-        </w:rPr>
-        <w:lastRenderedPageBreak/>
-        <w:t xml:space="preserve">strongly than it increased </w:t>
+        <w:t xml:space="preserve"> more strongly than it increased </w:t>
       </w:r>
       <w:r>
         <w:rPr>
@@ -2770,7 +2879,25 @@
           <w:kern w:val="0"/>
           <w14:ligatures w14:val="none"/>
         </w:rPr>
-        <w:t xml:space="preserve"> and have included where seeds were </w:t>
+        <w:t xml:space="preserve"> and have included </w:t>
+      </w:r>
+      <w:r>
+        <w:rPr>
+          <w:rFonts w:eastAsia="Times New Roman" w:cs="Times New Roman"/>
+          <w:color w:val="FF0000"/>
+          <w:kern w:val="0"/>
+          <w14:ligatures w14:val="none"/>
+        </w:rPr>
+        <w:t xml:space="preserve">the company </w:t>
+      </w:r>
+      <w:r>
+        <w:rPr>
+          <w:rFonts w:eastAsia="Times New Roman" w:cs="Times New Roman"/>
+          <w:color w:val="FF0000"/>
+          <w:kern w:val="0"/>
+          <w14:ligatures w14:val="none"/>
+        </w:rPr>
+        <w:t xml:space="preserve">where seeds were </w:t>
       </w:r>
       <w:r>
         <w:rPr>
@@ -3065,7 +3192,7 @@
           <w:kern w:val="0"/>
           <w14:ligatures w14:val="none"/>
         </w:rPr>
-        <w:t xml:space="preserve">The manuscript entitled “Nitrogen demand, availability, and acquisition strategy control plant responses to elevated CO2” by Perkowski et al. concerns an interesting topic. The authors conducted experiments with 2 CO2, 2 inoculation, and 9 nitrogen fertilization treatments to explore the responses at the leaf and whole plant scales. This research result supports the eco-evolutionary optimality hypothesis at the leaf scale, where elevated CO2 increased photosynthetic rate by optimizing leaf nitrogen allocation. In addition, this study also supports </w:t>
+        <w:t>The manuscript entitled “Nitrogen demand, availability, and acquisition strategy control plant responses to elevated CO2” by Perkowski et al. concerns an interesting topic. The authors conducted experiments with 2 CO2, 2 inoculation, and 9 nitrogen fertilization treatments to explore the responses at the leaf and whole plant scales. This research result supports the eco-</w:t>
       </w:r>
       <w:r>
         <w:rPr>
@@ -3075,7 +3202,7 @@
           <w14:ligatures w14:val="none"/>
         </w:rPr>
         <w:lastRenderedPageBreak/>
-        <w:t>the nitrogen limitation hypothesis at the whole plant scale, nitrogen availability enhanced whole-plant responses to elevated CO2 due to increased plant nitrogen uptake and reduced costs of nitrogen acquisition. These results are beneficial for further optimizing the model and better understanding the carbon and nitrogen cycling of ecosystems in the context of global change. However, the manuscript had some issues here reported. I recommend the manuscript to be accepted after major revision.</w:t>
+        <w:t>evolutionary optimality hypothesis at the leaf scale, where elevated CO2 increased photosynthetic rate by optimizing leaf nitrogen allocation. In addition, this study also supports the nitrogen limitation hypothesis at the whole plant scale, nitrogen availability enhanced whole-plant responses to elevated CO2 due to increased plant nitrogen uptake and reduced costs of nitrogen acquisition. These results are beneficial for further optimizing the model and better understanding the carbon and nitrogen cycling of ecosystems in the context of global change. However, the manuscript had some issues here reported. I recommend the manuscript to be accepted after major revision.</w:t>
       </w:r>
     </w:p>
     <w:p>
@@ -3309,6 +3436,7 @@
           <w:kern w:val="0"/>
           <w14:ligatures w14:val="none"/>
         </w:rPr>
+        <w:lastRenderedPageBreak/>
         <w:t>This CO</w:t>
       </w:r>
       <w:r>
@@ -3436,52 +3564,460 @@
           <w:kern w:val="0"/>
           <w14:ligatures w14:val="none"/>
         </w:rPr>
+        <w:t>“</w:t>
+      </w:r>
+      <w:r>
+        <w:rPr>
+          <w:color w:val="FF0000"/>
+        </w:rPr>
+        <w:t>These treatments were based on current ambient CO</w:t>
+      </w:r>
+      <w:r>
+        <w:rPr>
+          <w:color w:val="FF0000"/>
+          <w:vertAlign w:val="subscript"/>
+        </w:rPr>
+        <w:t>2</w:t>
+      </w:r>
+      <w:r>
+        <w:rPr>
+          <w:color w:val="FF0000"/>
+        </w:rPr>
+        <w:t xml:space="preserve"> concentrations and projections from the Intergovernmental Panel on Climate Change indicating that CO</w:t>
+      </w:r>
+      <w:r>
+        <w:rPr>
+          <w:color w:val="FF0000"/>
+          <w:vertAlign w:val="subscript"/>
+        </w:rPr>
+        <w:t>2</w:t>
+      </w:r>
+      <w:r>
+        <w:rPr>
+          <w:color w:val="FF0000"/>
+        </w:rPr>
+        <w:t xml:space="preserve"> concentrations could surpass 1000 ppm by 2100 under the Shared </w:t>
+      </w:r>
+      <w:r>
+        <w:rPr>
+          <w:color w:val="FF0000"/>
+        </w:rPr>
+        <w:t>S</w:t>
+      </w:r>
+      <w:r>
+        <w:rPr>
+          <w:color w:val="FF0000"/>
+        </w:rPr>
+        <w:t>ocioeconomic Pathway 5-8.5 (IPCC 2021).”</w:t>
+      </w:r>
+    </w:p>
+    <w:p>
+      <w:pPr>
+        <w:spacing w:line="360" w:lineRule="auto"/>
+        <w:rPr>
+          <w:rFonts w:eastAsia="Times New Roman" w:cs="Times New Roman"/>
+          <w:color w:val="000000"/>
+          <w:kern w:val="0"/>
+          <w14:ligatures w14:val="none"/>
+        </w:rPr>
+      </w:pPr>
+    </w:p>
+    <w:p>
+      <w:pPr>
+        <w:spacing w:line="360" w:lineRule="auto"/>
+        <w:rPr>
+          <w:rFonts w:eastAsia="Times New Roman" w:cs="Times New Roman"/>
+          <w:color w:val="000000"/>
+          <w:kern w:val="0"/>
+          <w14:ligatures w14:val="none"/>
+        </w:rPr>
+      </w:pPr>
+      <w:r>
+        <w:rPr>
+          <w:rFonts w:eastAsia="Times New Roman" w:cs="Times New Roman"/>
+          <w:color w:val="000000"/>
+          <w:kern w:val="0"/>
+          <w14:ligatures w14:val="none"/>
+        </w:rPr>
+        <w:t>3.      The method description in the study is not detailed enough. For example, in line 229, “the center leaf of the most recent fully expanded trifoliate leaf” was selected for measuring leaf photosynthesis. How many leaves do plants have in total, and why did they choose the leaf? Is there a difference in the observation indicators of different leaf positions?</w:t>
+      </w:r>
+    </w:p>
+    <w:p>
+      <w:pPr>
+        <w:spacing w:line="360" w:lineRule="auto"/>
+        <w:rPr>
+          <w:rFonts w:eastAsia="Times New Roman" w:cs="Times New Roman"/>
+          <w:color w:val="FF0000"/>
+          <w:kern w:val="0"/>
+          <w14:ligatures w14:val="none"/>
+        </w:rPr>
+      </w:pPr>
+      <w:r>
+        <w:rPr>
+          <w:rFonts w:eastAsia="Times New Roman" w:cs="Times New Roman"/>
+          <w:color w:val="FF0000"/>
+          <w:kern w:val="0"/>
+          <w14:ligatures w14:val="none"/>
+        </w:rPr>
+        <w:t>Soybean forms a pair of opposite unifoliate leaves after the cotyledon</w:t>
+      </w:r>
+      <w:r>
+        <w:rPr>
+          <w:rFonts w:eastAsia="Times New Roman" w:cs="Times New Roman"/>
+          <w:color w:val="FF0000"/>
+          <w:kern w:val="0"/>
+          <w14:ligatures w14:val="none"/>
+        </w:rPr>
+        <w:t>s open. After unifoliate leaves form, soybean grows a series of alternating trifoliate leaf sets, which are compound leaves that are made up of three leaflets at the end of a single petiole. Following standard plant ecophysiology practice</w:t>
+      </w:r>
+      <w:r>
+        <w:rPr>
+          <w:rFonts w:eastAsia="Times New Roman" w:cs="Times New Roman"/>
+          <w:color w:val="FF0000"/>
+          <w:kern w:val="0"/>
+          <w14:ligatures w14:val="none"/>
+        </w:rPr>
+        <w:t xml:space="preserve"> (</w:t>
+      </w:r>
+      <w:r>
+        <w:rPr>
+          <w:rFonts w:eastAsia="Times New Roman" w:cs="Times New Roman"/>
+          <w:color w:val="FF0000"/>
+          <w:kern w:val="0"/>
+          <w14:ligatures w14:val="none"/>
+        </w:rPr>
+        <w:t xml:space="preserve">e.g., </w:t>
+      </w:r>
+      <w:r>
+        <w:rPr>
+          <w:rFonts w:eastAsia="Times New Roman" w:cs="Times New Roman"/>
+          <w:color w:val="FF0000"/>
+          <w:kern w:val="0"/>
+          <w14:ligatures w14:val="none"/>
+        </w:rPr>
+        <w:t xml:space="preserve">as explained in </w:t>
+      </w:r>
+      <w:r>
+        <w:rPr>
+          <w:rFonts w:eastAsia="Times New Roman" w:cs="Times New Roman"/>
+          <w:color w:val="FF0000"/>
+          <w:kern w:val="0"/>
+          <w14:ligatures w14:val="none"/>
+        </w:rPr>
+        <w:t>Busch et al., 2024</w:t>
+      </w:r>
+      <w:r>
+        <w:rPr>
+          <w:rFonts w:eastAsia="Times New Roman" w:cs="Times New Roman"/>
+          <w:color w:val="FF0000"/>
+          <w:kern w:val="0"/>
+          <w14:ligatures w14:val="none"/>
+        </w:rPr>
+        <w:t>)</w:t>
+      </w:r>
+      <w:r>
+        <w:rPr>
+          <w:rFonts w:eastAsia="Times New Roman" w:cs="Times New Roman"/>
+          <w:color w:val="FF0000"/>
+          <w:kern w:val="0"/>
+          <w14:ligatures w14:val="none"/>
+        </w:rPr>
+        <w:t>, we measured leaf photosynthetic traits on the most recent fully expanded leaf</w:t>
+      </w:r>
+      <w:r>
+        <w:rPr>
+          <w:rFonts w:eastAsia="Times New Roman" w:cs="Times New Roman"/>
+          <w:color w:val="FF0000"/>
+          <w:kern w:val="0"/>
+          <w14:ligatures w14:val="none"/>
+        </w:rPr>
+        <w:t>let set</w:t>
+      </w:r>
+      <w:r>
+        <w:rPr>
+          <w:rFonts w:eastAsia="Times New Roman" w:cs="Times New Roman"/>
+          <w:color w:val="FF0000"/>
+          <w:kern w:val="0"/>
+          <w14:ligatures w14:val="none"/>
+        </w:rPr>
+        <w:t>. We chose to measure photosynthetic traits on the center leaflet of the most recent fully expanded trifoliate leaf set to standardize</w:t>
+      </w:r>
+      <w:r>
+        <w:rPr>
+          <w:rFonts w:eastAsia="Times New Roman" w:cs="Times New Roman"/>
+          <w:color w:val="FF0000"/>
+          <w:kern w:val="0"/>
+          <w14:ligatures w14:val="none"/>
+        </w:rPr>
+        <w:t xml:space="preserve"> measurements</w:t>
+      </w:r>
+      <w:r>
+        <w:rPr>
+          <w:rFonts w:eastAsia="Times New Roman" w:cs="Times New Roman"/>
+          <w:color w:val="FF0000"/>
+          <w:kern w:val="0"/>
+          <w14:ligatures w14:val="none"/>
+        </w:rPr>
+        <w:t xml:space="preserve"> across individuals of different treatment combinations. This was also done to minimize any difference between investment toward photosynthetic tissues between leaflets, though</w:t>
+      </w:r>
+      <w:r>
+        <w:rPr>
+          <w:rFonts w:eastAsia="Times New Roman" w:cs="Times New Roman"/>
+          <w:color w:val="FF0000"/>
+          <w:kern w:val="0"/>
+          <w14:ligatures w14:val="none"/>
+        </w:rPr>
+        <w:t xml:space="preserve"> one might expect photosynthetic processes in leaflets</w:t>
+      </w:r>
+      <w:r>
+        <w:rPr>
+          <w:rFonts w:eastAsia="Times New Roman" w:cs="Times New Roman"/>
+          <w:color w:val="FF0000"/>
+          <w:kern w:val="0"/>
+          <w14:ligatures w14:val="none"/>
+        </w:rPr>
+        <w:t xml:space="preserve"> to be non</w:t>
+      </w:r>
+      <w:r>
+        <w:rPr>
+          <w:rFonts w:eastAsia="Times New Roman" w:cs="Times New Roman"/>
+          <w:color w:val="FF0000"/>
+          <w:kern w:val="0"/>
+          <w14:ligatures w14:val="none"/>
+        </w:rPr>
+        <w:t>-</w:t>
+      </w:r>
+      <w:r>
+        <w:rPr>
+          <w:rFonts w:eastAsia="Times New Roman" w:cs="Times New Roman"/>
+          <w:color w:val="FF0000"/>
+          <w:kern w:val="0"/>
+          <w14:ligatures w14:val="none"/>
+        </w:rPr>
+        <w:t>independent of each other</w:t>
+      </w:r>
+      <w:r>
+        <w:rPr>
+          <w:rFonts w:eastAsia="Times New Roman" w:cs="Times New Roman"/>
+          <w:color w:val="FF0000"/>
+          <w:kern w:val="0"/>
+          <w14:ligatures w14:val="none"/>
+        </w:rPr>
+        <w:t xml:space="preserve"> given their compound leaf structure</w:t>
+      </w:r>
+      <w:r>
+        <w:rPr>
+          <w:rFonts w:eastAsia="Times New Roman" w:cs="Times New Roman"/>
+          <w:color w:val="FF0000"/>
+          <w:kern w:val="0"/>
+          <w14:ligatures w14:val="none"/>
+        </w:rPr>
+        <w:t xml:space="preserve">. </w:t>
+      </w:r>
+      <w:r>
+        <w:rPr>
+          <w:rFonts w:eastAsia="Times New Roman" w:cs="Times New Roman"/>
+          <w:color w:val="FF0000"/>
+          <w:kern w:val="0"/>
+          <w14:ligatures w14:val="none"/>
+        </w:rPr>
+        <w:t>We have changed “leaf” to “leaflet” and have screened the rest of this section to</w:t>
+      </w:r>
+      <w:r>
+        <w:rPr>
+          <w:rFonts w:eastAsia="Times New Roman" w:cs="Times New Roman"/>
+          <w:color w:val="FF0000"/>
+          <w:kern w:val="0"/>
+          <w14:ligatures w14:val="none"/>
+        </w:rPr>
+        <w:t xml:space="preserve"> clarify and</w:t>
+      </w:r>
+      <w:r>
+        <w:rPr>
+          <w:rFonts w:eastAsia="Times New Roman" w:cs="Times New Roman"/>
+          <w:color w:val="FF0000"/>
+          <w:kern w:val="0"/>
+          <w14:ligatures w14:val="none"/>
+        </w:rPr>
+        <w:t xml:space="preserve"> </w:t>
+      </w:r>
+      <w:r>
+        <w:rPr>
+          <w:rFonts w:eastAsia="Times New Roman" w:cs="Times New Roman"/>
+          <w:color w:val="FF0000"/>
+          <w:kern w:val="0"/>
+          <w14:ligatures w14:val="none"/>
+        </w:rPr>
+        <w:t>avoid reader confusion.</w:t>
+      </w:r>
+      <w:r>
+        <w:rPr>
+          <w:rFonts w:eastAsia="Times New Roman" w:cs="Times New Roman"/>
+          <w:color w:val="FF0000"/>
+          <w:kern w:val="0"/>
+          <w14:ligatures w14:val="none"/>
+        </w:rPr>
+        <w:t xml:space="preserve"> The total leaf area of the plants is indicated in the manuscript.</w:t>
+      </w:r>
+    </w:p>
+    <w:p>
+      <w:pPr>
+        <w:spacing w:line="360" w:lineRule="auto"/>
+        <w:rPr>
+          <w:rFonts w:eastAsia="Times New Roman" w:cs="Times New Roman"/>
+          <w:color w:val="000000"/>
+          <w:kern w:val="0"/>
+          <w14:ligatures w14:val="none"/>
+        </w:rPr>
+      </w:pPr>
+    </w:p>
+    <w:p>
+      <w:pPr>
+        <w:spacing w:line="360" w:lineRule="auto"/>
+        <w:rPr>
+          <w:rFonts w:eastAsia="Times New Roman" w:cs="Times New Roman"/>
+          <w:color w:val="000000"/>
+          <w:kern w:val="0"/>
+          <w14:ligatures w14:val="none"/>
+        </w:rPr>
+      </w:pPr>
+      <w:r>
+        <w:rPr>
+          <w:rFonts w:eastAsia="Times New Roman" w:cs="Times New Roman"/>
+          <w:color w:val="000000"/>
+          <w:kern w:val="0"/>
+          <w14:ligatures w14:val="none"/>
+        </w:rPr>
+        <w:t>4.      There are still some errors in the manuscript, such as in line 419, which should refer to Table S3 instead of Table S4. The authors need to further check the details of the manuscript.</w:t>
+      </w:r>
+    </w:p>
+    <w:p>
+      <w:pPr>
+        <w:spacing w:line="360" w:lineRule="auto"/>
+        <w:rPr>
+          <w:rFonts w:eastAsia="Times New Roman" w:cs="Times New Roman"/>
+          <w:color w:val="FF0000"/>
+          <w:kern w:val="0"/>
+          <w14:ligatures w14:val="none"/>
+        </w:rPr>
+      </w:pPr>
+      <w:r>
+        <w:rPr>
+          <w:rFonts w:eastAsia="Times New Roman" w:cs="Times New Roman"/>
+          <w:color w:val="FF0000"/>
+          <w:kern w:val="0"/>
+          <w14:ligatures w14:val="none"/>
+        </w:rPr>
+        <w:t>We thank the reviewer for their careful eye</w:t>
+      </w:r>
+      <w:r>
+        <w:rPr>
+          <w:rFonts w:eastAsia="Times New Roman" w:cs="Times New Roman"/>
+          <w:color w:val="FF0000"/>
+          <w:kern w:val="0"/>
+          <w14:ligatures w14:val="none"/>
+        </w:rPr>
+        <w:t>; however,</w:t>
+      </w:r>
+      <w:r>
+        <w:rPr>
+          <w:rFonts w:eastAsia="Times New Roman" w:cs="Times New Roman"/>
+          <w:color w:val="FF0000"/>
+          <w:kern w:val="0"/>
+          <w14:ligatures w14:val="none"/>
+        </w:rPr>
+        <w:t xml:space="preserve"> note that the manuscript correctly </w:t>
+      </w:r>
+      <w:r>
+        <w:rPr>
+          <w:rFonts w:eastAsia="Times New Roman" w:cs="Times New Roman"/>
+          <w:color w:val="FF0000"/>
+          <w:kern w:val="0"/>
+          <w14:ligatures w14:val="none"/>
+        </w:rPr>
+        <w:t xml:space="preserve">identified </w:t>
+      </w:r>
+      <w:r>
+        <w:rPr>
+          <w:rFonts w:eastAsia="Times New Roman" w:cs="Times New Roman"/>
+          <w:color w:val="FF0000"/>
+          <w:kern w:val="0"/>
+          <w14:ligatures w14:val="none"/>
+        </w:rPr>
+        <w:t>that dark respiration results were reported in Table S4</w:t>
+      </w:r>
+      <w:r>
+        <w:rPr>
+          <w:rFonts w:eastAsia="Times New Roman" w:cs="Times New Roman"/>
+          <w:color w:val="FF0000"/>
+          <w:kern w:val="0"/>
+          <w14:ligatures w14:val="none"/>
+        </w:rPr>
+        <w:t xml:space="preserve">. </w:t>
+      </w:r>
+      <w:r>
+        <w:rPr>
+          <w:rFonts w:eastAsia="Times New Roman" w:cs="Times New Roman"/>
+          <w:color w:val="FF0000"/>
+          <w:kern w:val="0"/>
+          <w14:ligatures w14:val="none"/>
+        </w:rPr>
+        <w:t>Regardless, a</w:t>
+      </w:r>
+      <w:r>
+        <w:rPr>
+          <w:rFonts w:eastAsia="Times New Roman" w:cs="Times New Roman"/>
+          <w:color w:val="FF0000"/>
+          <w:kern w:val="0"/>
+          <w14:ligatures w14:val="none"/>
+        </w:rPr>
+        <w:t xml:space="preserve"> final proofreading session prior to re-submission has been completed</w:t>
+      </w:r>
+      <w:r>
+        <w:rPr>
+          <w:rFonts w:eastAsia="Times New Roman" w:cs="Times New Roman"/>
+          <w:color w:val="FF0000"/>
+          <w:kern w:val="0"/>
+          <w14:ligatures w14:val="none"/>
+        </w:rPr>
+        <w:t xml:space="preserve"> to ensure no other major notational or </w:t>
+      </w:r>
+      <w:r>
+        <w:rPr>
+          <w:rFonts w:eastAsia="Times New Roman" w:cs="Times New Roman"/>
+          <w:color w:val="FF0000"/>
+          <w:kern w:val="0"/>
+          <w14:ligatures w14:val="none"/>
+        </w:rPr>
         <w:lastRenderedPageBreak/>
-        <w:t>“</w:t>
-      </w:r>
-      <w:r>
-        <w:rPr>
-          <w:color w:val="FF0000"/>
-        </w:rPr>
-        <w:t>These treatments were based on current ambient CO</w:t>
-      </w:r>
-      <w:r>
-        <w:rPr>
-          <w:color w:val="FF0000"/>
-          <w:vertAlign w:val="subscript"/>
-        </w:rPr>
-        <w:t>2</w:t>
-      </w:r>
-      <w:r>
-        <w:rPr>
-          <w:color w:val="FF0000"/>
-        </w:rPr>
-        <w:t xml:space="preserve"> concentrations and projections from the Intergovernmental Panel on Climate Change indicating that CO</w:t>
-      </w:r>
-      <w:r>
-        <w:rPr>
-          <w:color w:val="FF0000"/>
-          <w:vertAlign w:val="subscript"/>
-        </w:rPr>
-        <w:t>2</w:t>
-      </w:r>
-      <w:r>
-        <w:rPr>
-          <w:color w:val="FF0000"/>
-        </w:rPr>
-        <w:t xml:space="preserve"> concentrations could surpass 1000 ppm by 2100 under the Shared </w:t>
-      </w:r>
-      <w:r>
-        <w:rPr>
-          <w:color w:val="FF0000"/>
-        </w:rPr>
-        <w:t>S</w:t>
-      </w:r>
-      <w:r>
-        <w:rPr>
-          <w:color w:val="FF0000"/>
-        </w:rPr>
-        <w:t>ocioeconomic Pathway 5-8.5 (IPCC 2021).”</w:t>
+        <w:t>grammatical errors are present</w:t>
+      </w:r>
+      <w:r>
+        <w:rPr>
+          <w:rFonts w:eastAsia="Times New Roman" w:cs="Times New Roman"/>
+          <w:color w:val="FF0000"/>
+          <w:kern w:val="0"/>
+          <w14:ligatures w14:val="none"/>
+        </w:rPr>
+        <w:t>, paying particular attention to the table and figure reference details</w:t>
+      </w:r>
+      <w:r>
+        <w:rPr>
+          <w:rFonts w:eastAsia="Times New Roman" w:cs="Times New Roman"/>
+          <w:color w:val="FF0000"/>
+          <w:kern w:val="0"/>
+          <w14:ligatures w14:val="none"/>
+        </w:rPr>
+        <w:t xml:space="preserve"> throughout</w:t>
+      </w:r>
+      <w:r>
+        <w:rPr>
+          <w:rFonts w:eastAsia="Times New Roman" w:cs="Times New Roman"/>
+          <w:color w:val="FF0000"/>
+          <w:kern w:val="0"/>
+          <w14:ligatures w14:val="none"/>
+        </w:rPr>
+        <w:t>.</w:t>
       </w:r>
     </w:p>
     <w:p>
@@ -3512,406 +4048,6 @@
           <w:kern w:val="0"/>
           <w14:ligatures w14:val="none"/>
         </w:rPr>
-        <w:t>3.      The method description in the study is not detailed enough. For example, in line 229, “the center leaf of the most recent fully expanded trifoliate leaf” was selected for measuring leaf photosynthesis. How many leaves do plants have in total, and why did they choose the leaf? Is there a difference in the observation indicators of different leaf positions?</w:t>
-      </w:r>
-    </w:p>
-    <w:p>
-      <w:pPr>
-        <w:spacing w:line="360" w:lineRule="auto"/>
-        <w:rPr>
-          <w:rFonts w:eastAsia="Times New Roman" w:cs="Times New Roman"/>
-          <w:color w:val="FF0000"/>
-          <w:kern w:val="0"/>
-          <w14:ligatures w14:val="none"/>
-        </w:rPr>
-      </w:pPr>
-      <w:r>
-        <w:rPr>
-          <w:rFonts w:eastAsia="Times New Roman" w:cs="Times New Roman"/>
-          <w:color w:val="FF0000"/>
-          <w:kern w:val="0"/>
-          <w14:ligatures w14:val="none"/>
-        </w:rPr>
-        <w:t>Soybean forms a pair of opposite unifoliate leaves after the cotyledon</w:t>
-      </w:r>
-      <w:r>
-        <w:rPr>
-          <w:rFonts w:eastAsia="Times New Roman" w:cs="Times New Roman"/>
-          <w:color w:val="FF0000"/>
-          <w:kern w:val="0"/>
-          <w14:ligatures w14:val="none"/>
-        </w:rPr>
-        <w:t>s open. After unifoliate leaves form, soybean grows a series of alternating trifoliate leaf sets, which are compound leaves that are made up of three leaflets at the end of a single petiole. Following standard plant ecophysiology practice</w:t>
-      </w:r>
-      <w:r>
-        <w:rPr>
-          <w:rFonts w:eastAsia="Times New Roman" w:cs="Times New Roman"/>
-          <w:color w:val="FF0000"/>
-          <w:kern w:val="0"/>
-          <w14:ligatures w14:val="none"/>
-        </w:rPr>
-        <w:t xml:space="preserve"> (</w:t>
-      </w:r>
-      <w:r>
-        <w:rPr>
-          <w:rFonts w:eastAsia="Times New Roman" w:cs="Times New Roman"/>
-          <w:color w:val="FF0000"/>
-          <w:kern w:val="0"/>
-          <w14:ligatures w14:val="none"/>
-        </w:rPr>
-        <w:t xml:space="preserve">e.g., </w:t>
-      </w:r>
-      <w:r>
-        <w:rPr>
-          <w:rFonts w:eastAsia="Times New Roman" w:cs="Times New Roman"/>
-          <w:color w:val="FF0000"/>
-          <w:kern w:val="0"/>
-          <w14:ligatures w14:val="none"/>
-        </w:rPr>
-        <w:t xml:space="preserve">as explained in </w:t>
-      </w:r>
-      <w:r>
-        <w:rPr>
-          <w:rFonts w:eastAsia="Times New Roman" w:cs="Times New Roman"/>
-          <w:color w:val="FF0000"/>
-          <w:kern w:val="0"/>
-          <w14:ligatures w14:val="none"/>
-        </w:rPr>
-        <w:t>Busch et al., 2024</w:t>
-      </w:r>
-      <w:r>
-        <w:rPr>
-          <w:rFonts w:eastAsia="Times New Roman" w:cs="Times New Roman"/>
-          <w:color w:val="FF0000"/>
-          <w:kern w:val="0"/>
-          <w14:ligatures w14:val="none"/>
-        </w:rPr>
-        <w:t>)</w:t>
-      </w:r>
-      <w:r>
-        <w:rPr>
-          <w:rFonts w:eastAsia="Times New Roman" w:cs="Times New Roman"/>
-          <w:color w:val="FF0000"/>
-          <w:kern w:val="0"/>
-          <w14:ligatures w14:val="none"/>
-        </w:rPr>
-        <w:t>, we measured leaf photosynthetic traits on the most recent fully expanded leaf</w:t>
-      </w:r>
-      <w:r>
-        <w:rPr>
-          <w:rFonts w:eastAsia="Times New Roman" w:cs="Times New Roman"/>
-          <w:color w:val="FF0000"/>
-          <w:kern w:val="0"/>
-          <w14:ligatures w14:val="none"/>
-        </w:rPr>
-        <w:t>let set</w:t>
-      </w:r>
-      <w:r>
-        <w:rPr>
-          <w:rFonts w:eastAsia="Times New Roman" w:cs="Times New Roman"/>
-          <w:color w:val="FF0000"/>
-          <w:kern w:val="0"/>
-          <w14:ligatures w14:val="none"/>
-        </w:rPr>
-        <w:t>. We chose to measure photosynthetic traits on the center leaflet of the most recent fully expanded trifoliate leaf set to standardize</w:t>
-      </w:r>
-      <w:r>
-        <w:rPr>
-          <w:rFonts w:eastAsia="Times New Roman" w:cs="Times New Roman"/>
-          <w:color w:val="FF0000"/>
-          <w:kern w:val="0"/>
-          <w14:ligatures w14:val="none"/>
-        </w:rPr>
-        <w:t xml:space="preserve"> measurements</w:t>
-      </w:r>
-      <w:r>
-        <w:rPr>
-          <w:rFonts w:eastAsia="Times New Roman" w:cs="Times New Roman"/>
-          <w:color w:val="FF0000"/>
-          <w:kern w:val="0"/>
-          <w14:ligatures w14:val="none"/>
-        </w:rPr>
-        <w:t xml:space="preserve"> across individuals of different treatment combinations. This was also done to minimize any difference between investment toward photosynthetic tissues between leaflets, though</w:t>
-      </w:r>
-      <w:r>
-        <w:rPr>
-          <w:rFonts w:eastAsia="Times New Roman" w:cs="Times New Roman"/>
-          <w:color w:val="FF0000"/>
-          <w:kern w:val="0"/>
-          <w14:ligatures w14:val="none"/>
-        </w:rPr>
-        <w:t xml:space="preserve"> one might expect photosynthetic processes in leaflets</w:t>
-      </w:r>
-      <w:r>
-        <w:rPr>
-          <w:rFonts w:eastAsia="Times New Roman" w:cs="Times New Roman"/>
-          <w:color w:val="FF0000"/>
-          <w:kern w:val="0"/>
-          <w14:ligatures w14:val="none"/>
-        </w:rPr>
-        <w:t xml:space="preserve"> to be non</w:t>
-      </w:r>
-      <w:r>
-        <w:rPr>
-          <w:rFonts w:eastAsia="Times New Roman" w:cs="Times New Roman"/>
-          <w:color w:val="FF0000"/>
-          <w:kern w:val="0"/>
-          <w14:ligatures w14:val="none"/>
-        </w:rPr>
-        <w:t>-</w:t>
-      </w:r>
-      <w:r>
-        <w:rPr>
-          <w:rFonts w:eastAsia="Times New Roman" w:cs="Times New Roman"/>
-          <w:color w:val="FF0000"/>
-          <w:kern w:val="0"/>
-          <w14:ligatures w14:val="none"/>
-        </w:rPr>
-        <w:t>independent of each other</w:t>
-      </w:r>
-      <w:r>
-        <w:rPr>
-          <w:rFonts w:eastAsia="Times New Roman" w:cs="Times New Roman"/>
-          <w:color w:val="FF0000"/>
-          <w:kern w:val="0"/>
-          <w14:ligatures w14:val="none"/>
-        </w:rPr>
-        <w:t xml:space="preserve"> given their compound leaf structure</w:t>
-      </w:r>
-      <w:r>
-        <w:rPr>
-          <w:rFonts w:eastAsia="Times New Roman" w:cs="Times New Roman"/>
-          <w:color w:val="FF0000"/>
-          <w:kern w:val="0"/>
-          <w14:ligatures w14:val="none"/>
-        </w:rPr>
-        <w:t xml:space="preserve">. </w:t>
-      </w:r>
-      <w:r>
-        <w:rPr>
-          <w:rFonts w:eastAsia="Times New Roman" w:cs="Times New Roman"/>
-          <w:color w:val="FF0000"/>
-          <w:kern w:val="0"/>
-          <w14:ligatures w14:val="none"/>
-        </w:rPr>
-        <w:t>We have changed “leaf” to “leaflet” and have screened the rest of this section to</w:t>
-      </w:r>
-      <w:r>
-        <w:rPr>
-          <w:rFonts w:eastAsia="Times New Roman" w:cs="Times New Roman"/>
-          <w:color w:val="FF0000"/>
-          <w:kern w:val="0"/>
-          <w14:ligatures w14:val="none"/>
-        </w:rPr>
-        <w:t xml:space="preserve"> clarify and</w:t>
-      </w:r>
-      <w:r>
-        <w:rPr>
-          <w:rFonts w:eastAsia="Times New Roman" w:cs="Times New Roman"/>
-          <w:color w:val="FF0000"/>
-          <w:kern w:val="0"/>
-          <w14:ligatures w14:val="none"/>
-        </w:rPr>
-        <w:t xml:space="preserve"> </w:t>
-      </w:r>
-      <w:r>
-        <w:rPr>
-          <w:rFonts w:eastAsia="Times New Roman" w:cs="Times New Roman"/>
-          <w:color w:val="FF0000"/>
-          <w:kern w:val="0"/>
-          <w14:ligatures w14:val="none"/>
-        </w:rPr>
-        <w:t>avoid reader confusion.</w:t>
-      </w:r>
-      <w:r>
-        <w:rPr>
-          <w:rFonts w:eastAsia="Times New Roman" w:cs="Times New Roman"/>
-          <w:color w:val="FF0000"/>
-          <w:kern w:val="0"/>
-          <w14:ligatures w14:val="none"/>
-        </w:rPr>
-        <w:t xml:space="preserve"> The total leaf area of the plants is indicated in the manuscript.</w:t>
-      </w:r>
-    </w:p>
-    <w:p>
-      <w:pPr>
-        <w:spacing w:line="360" w:lineRule="auto"/>
-        <w:rPr>
-          <w:rFonts w:eastAsia="Times New Roman" w:cs="Times New Roman"/>
-          <w:color w:val="000000"/>
-          <w:kern w:val="0"/>
-          <w14:ligatures w14:val="none"/>
-        </w:rPr>
-      </w:pPr>
-    </w:p>
-    <w:p>
-      <w:pPr>
-        <w:spacing w:line="360" w:lineRule="auto"/>
-        <w:rPr>
-          <w:rFonts w:eastAsia="Times New Roman" w:cs="Times New Roman"/>
-          <w:color w:val="000000"/>
-          <w:kern w:val="0"/>
-          <w14:ligatures w14:val="none"/>
-        </w:rPr>
-      </w:pPr>
-      <w:r>
-        <w:rPr>
-          <w:rFonts w:eastAsia="Times New Roman" w:cs="Times New Roman"/>
-          <w:color w:val="000000"/>
-          <w:kern w:val="0"/>
-          <w14:ligatures w14:val="none"/>
-        </w:rPr>
-        <w:t>4.      There are still some errors in the manuscript, such as in line 419, which should refer to Table S3 instead of Table S4. The authors need to further check the details of the manuscript.</w:t>
-      </w:r>
-    </w:p>
-    <w:p>
-      <w:pPr>
-        <w:spacing w:line="360" w:lineRule="auto"/>
-        <w:rPr>
-          <w:rFonts w:eastAsia="Times New Roman" w:cs="Times New Roman"/>
-          <w:color w:val="FF0000"/>
-          <w:kern w:val="0"/>
-          <w14:ligatures w14:val="none"/>
-        </w:rPr>
-      </w:pPr>
-      <w:r>
-        <w:rPr>
-          <w:rFonts w:eastAsia="Times New Roman" w:cs="Times New Roman"/>
-          <w:color w:val="FF0000"/>
-          <w:kern w:val="0"/>
-          <w14:ligatures w14:val="none"/>
-        </w:rPr>
-        <w:t>We thank the reviewer for their careful eye</w:t>
-      </w:r>
-      <w:r>
-        <w:rPr>
-          <w:rFonts w:eastAsia="Times New Roman" w:cs="Times New Roman"/>
-          <w:color w:val="FF0000"/>
-          <w:kern w:val="0"/>
-          <w14:ligatures w14:val="none"/>
-        </w:rPr>
-        <w:t>; however,</w:t>
-      </w:r>
-      <w:r>
-        <w:rPr>
-          <w:rFonts w:eastAsia="Times New Roman" w:cs="Times New Roman"/>
-          <w:color w:val="FF0000"/>
-          <w:kern w:val="0"/>
-          <w14:ligatures w14:val="none"/>
-        </w:rPr>
-        <w:t xml:space="preserve"> note that the manuscript correctly </w:t>
-      </w:r>
-      <w:r>
-        <w:rPr>
-          <w:rFonts w:eastAsia="Times New Roman" w:cs="Times New Roman"/>
-          <w:color w:val="FF0000"/>
-          <w:kern w:val="0"/>
-          <w14:ligatures w14:val="none"/>
-        </w:rPr>
-        <w:t xml:space="preserve">identified </w:t>
-      </w:r>
-      <w:r>
-        <w:rPr>
-          <w:rFonts w:eastAsia="Times New Roman" w:cs="Times New Roman"/>
-          <w:color w:val="FF0000"/>
-          <w:kern w:val="0"/>
-          <w14:ligatures w14:val="none"/>
-        </w:rPr>
-        <w:t>that dark respiration results were reported in Table S4</w:t>
-      </w:r>
-      <w:r>
-        <w:rPr>
-          <w:rFonts w:eastAsia="Times New Roman" w:cs="Times New Roman"/>
-          <w:color w:val="FF0000"/>
-          <w:kern w:val="0"/>
-          <w14:ligatures w14:val="none"/>
-        </w:rPr>
-        <w:t xml:space="preserve">. </w:t>
-      </w:r>
-      <w:r>
-        <w:rPr>
-          <w:rFonts w:eastAsia="Times New Roman" w:cs="Times New Roman"/>
-          <w:color w:val="FF0000"/>
-          <w:kern w:val="0"/>
-          <w14:ligatures w14:val="none"/>
-        </w:rPr>
-        <w:t>Regardless, a</w:t>
-      </w:r>
-      <w:r>
-        <w:rPr>
-          <w:rFonts w:eastAsia="Times New Roman" w:cs="Times New Roman"/>
-          <w:color w:val="FF0000"/>
-          <w:kern w:val="0"/>
-          <w14:ligatures w14:val="none"/>
-        </w:rPr>
-        <w:t xml:space="preserve"> final proofreading session prior to re-submission has been completed</w:t>
-      </w:r>
-      <w:r>
-        <w:rPr>
-          <w:rFonts w:eastAsia="Times New Roman" w:cs="Times New Roman"/>
-          <w:color w:val="FF0000"/>
-          <w:kern w:val="0"/>
-          <w14:ligatures w14:val="none"/>
-        </w:rPr>
-        <w:t xml:space="preserve"> to ensure no other major notational or grammatical errors are present</w:t>
-      </w:r>
-      <w:r>
-        <w:rPr>
-          <w:rFonts w:eastAsia="Times New Roman" w:cs="Times New Roman"/>
-          <w:color w:val="FF0000"/>
-          <w:kern w:val="0"/>
-          <w14:ligatures w14:val="none"/>
-        </w:rPr>
-        <w:t>, paying particular attention to the table and figure reference details</w:t>
-      </w:r>
-      <w:r>
-        <w:rPr>
-          <w:rFonts w:eastAsia="Times New Roman" w:cs="Times New Roman"/>
-          <w:color w:val="FF0000"/>
-          <w:kern w:val="0"/>
-          <w14:ligatures w14:val="none"/>
-        </w:rPr>
-        <w:t xml:space="preserve"> throughout</w:t>
-      </w:r>
-      <w:r>
-        <w:rPr>
-          <w:rFonts w:eastAsia="Times New Roman" w:cs="Times New Roman"/>
-          <w:color w:val="FF0000"/>
-          <w:kern w:val="0"/>
-          <w14:ligatures w14:val="none"/>
-        </w:rPr>
-        <w:t>.</w:t>
-      </w:r>
-    </w:p>
-    <w:p>
-      <w:pPr>
-        <w:spacing w:line="360" w:lineRule="auto"/>
-        <w:rPr>
-          <w:rFonts w:eastAsia="Times New Roman" w:cs="Times New Roman"/>
-          <w:color w:val="000000"/>
-          <w:kern w:val="0"/>
-          <w14:ligatures w14:val="none"/>
-        </w:rPr>
-      </w:pPr>
-    </w:p>
-    <w:p>
-      <w:pPr>
-        <w:spacing w:line="360" w:lineRule="auto"/>
-        <w:rPr>
-          <w:rFonts w:eastAsia="Times New Roman" w:cs="Times New Roman"/>
-          <w:color w:val="000000"/>
-          <w:kern w:val="0"/>
-          <w14:ligatures w14:val="none"/>
-        </w:rPr>
-      </w:pPr>
-      <w:r>
-        <w:rPr>
-          <w:rFonts w:eastAsia="Times New Roman" w:cs="Times New Roman"/>
-          <w:color w:val="000000"/>
-          <w:kern w:val="0"/>
-          <w14:ligatures w14:val="none"/>
-        </w:rPr>
-        <w:lastRenderedPageBreak/>
         <w:t xml:space="preserve">5.      Line 403, “Elevated CO2 decreased Anet,420 by 17% and increased </w:t>
       </w:r>
       <w:proofErr w:type="spellStart"/>
@@ -4665,7 +4801,17 @@
           <w:kern w:val="0"/>
           <w14:ligatures w14:val="none"/>
         </w:rPr>
-        <w:t xml:space="preserve"> may be mainly due to different CO2 concentrations set by the photosynthetic instrument during the measurement process. Anet,420 can better reflect the photosynthetic capacity of different treatments because the photosynthetic instrument is set under the same conditions.</w:t>
+        <w:t xml:space="preserve"> may be mainly due to different CO2 concentrations set by the photosynthetic instrument during the measurement process. Anet,420 can better reflect the </w:t>
+      </w:r>
+      <w:r>
+        <w:rPr>
+          <w:rFonts w:eastAsia="Times New Roman" w:cs="Times New Roman"/>
+          <w:color w:val="000000"/>
+          <w:kern w:val="0"/>
+          <w14:ligatures w14:val="none"/>
+        </w:rPr>
+        <w:lastRenderedPageBreak/>
+        <w:t>photosynthetic capacity of different treatments because the photosynthetic instrument is set under the same conditions.</w:t>
       </w:r>
     </w:p>
     <w:p>
@@ -4679,7 +4825,6 @@
         <w:rPr>
           <w:color w:val="FF0000"/>
         </w:rPr>
-        <w:lastRenderedPageBreak/>
         <w:t xml:space="preserve">The reviewer is correct that </w:t>
       </w:r>
       <w:proofErr w:type="spellStart"/>
@@ -5409,6 +5554,7 @@
           <w:bCs/>
           <w:color w:val="000000" w:themeColor="text1"/>
         </w:rPr>
+        <w:lastRenderedPageBreak/>
         <w:t xml:space="preserve">Davies-Barnard T, Meyerholt J, </w:t>
       </w:r>
       <w:proofErr w:type="spellStart"/>
@@ -5565,7 +5711,6 @@
           <w:bCs/>
           <w:color w:val="000000" w:themeColor="text1"/>
         </w:rPr>
-        <w:lastRenderedPageBreak/>
         <w:t xml:space="preserve">Davies-Barnard T, </w:t>
       </w:r>
       <w:proofErr w:type="spellStart"/>
@@ -6617,6 +6762,7 @@
   <w:style w:type="character" w:default="1" w:styleId="DefaultParagraphFont">
     <w:name w:val="Default Paragraph Font"/>
     <w:uiPriority w:val="1"/>
+    <w:semiHidden/>
     <w:unhideWhenUsed/>
   </w:style>
   <w:style w:type="table" w:default="1" w:styleId="TableNormal">
@@ -7073,11 +7219,13 @@
   </w:compat>
   <w:rsids>
     <w:rsidRoot w:val="00612C16"/>
+    <w:rsid w:val="00141E4A"/>
     <w:rsid w:val="00156A6D"/>
     <w:rsid w:val="002C5403"/>
     <w:rsid w:val="004D14A9"/>
     <w:rsid w:val="00612C16"/>
     <w:rsid w:val="00837DA6"/>
+    <w:rsid w:val="009B4AF0"/>
     <w:rsid w:val="00C3122E"/>
     <w:rsid w:val="00D85D47"/>
     <w:rsid w:val="00F5134D"/>

</xml_diff>